<commit_message>
AMD P5, FC P2, apuntessss
</commit_message>
<xml_diff>
--- a/FC/G4_Tema2/363_ARF.docx
+++ b/FC/G4_Tema2/363_ARF.docx
@@ -31,7 +31,8 @@
           <w:p>
             <w:pPr>
               <w:pStyle w:val="Normal"/>
-              <w:widowControl/>
+              <w:widowControl w:val="false"/>
+              <w:suppressAutoHyphens w:val="true"/>
               <w:spacing w:lineRule="auto" w:line="240" w:before="0" w:after="0"/>
               <w:jc w:val="left"/>
               <w:rPr>
@@ -63,7 +64,8 @@
           <w:p>
             <w:pPr>
               <w:pStyle w:val="Normal"/>
-              <w:widowControl/>
+              <w:widowControl w:val="false"/>
+              <w:suppressAutoHyphens w:val="true"/>
               <w:spacing w:lineRule="auto" w:line="240" w:before="0" w:after="0"/>
               <w:jc w:val="left"/>
               <w:rPr>
@@ -97,7 +99,8 @@
           <w:p>
             <w:pPr>
               <w:pStyle w:val="Normal"/>
-              <w:widowControl/>
+              <w:widowControl w:val="false"/>
+              <w:suppressAutoHyphens w:val="true"/>
               <w:spacing w:lineRule="auto" w:line="240" w:before="0" w:after="0"/>
               <w:jc w:val="left"/>
               <w:rPr>
@@ -129,7 +132,8 @@
           <w:p>
             <w:pPr>
               <w:pStyle w:val="Normal"/>
-              <w:widowControl/>
+              <w:widowControl w:val="false"/>
+              <w:suppressAutoHyphens w:val="true"/>
               <w:spacing w:lineRule="auto" w:line="240" w:before="0" w:after="0"/>
               <w:jc w:val="left"/>
               <w:rPr>
@@ -162,7 +166,8 @@
           <w:p>
             <w:pPr>
               <w:pStyle w:val="Normal"/>
-              <w:widowControl/>
+              <w:widowControl w:val="false"/>
+              <w:suppressAutoHyphens w:val="true"/>
               <w:spacing w:lineRule="auto" w:line="240" w:before="0" w:after="0"/>
               <w:jc w:val="left"/>
               <w:rPr>
@@ -194,7 +199,8 @@
           <w:p>
             <w:pPr>
               <w:pStyle w:val="Normal"/>
-              <w:widowControl/>
+              <w:widowControl w:val="false"/>
+              <w:suppressAutoHyphens w:val="true"/>
               <w:spacing w:lineRule="auto" w:line="240" w:before="0" w:after="0"/>
               <w:jc w:val="left"/>
               <w:rPr>
@@ -311,12 +317,12 @@
         <w:gridCol w:w="982"/>
         <w:gridCol w:w="982"/>
         <w:gridCol w:w="982"/>
-        <w:gridCol w:w="983"/>
+        <w:gridCol w:w="984"/>
         <w:gridCol w:w="982"/>
         <w:gridCol w:w="982"/>
         <w:gridCol w:w="982"/>
-        <w:gridCol w:w="982"/>
-        <w:gridCol w:w="980"/>
+        <w:gridCol w:w="983"/>
+        <w:gridCol w:w="978"/>
       </w:tblGrid>
       <w:tr>
         <w:trPr/>
@@ -328,7 +334,8 @@
           <w:p>
             <w:pPr>
               <w:pStyle w:val="Normal"/>
-              <w:widowControl/>
+              <w:widowControl w:val="false"/>
+              <w:suppressAutoHyphens w:val="true"/>
               <w:spacing w:lineRule="auto" w:line="240" w:before="0" w:after="0"/>
               <w:jc w:val="left"/>
               <w:rPr>
@@ -358,7 +365,8 @@
           <w:p>
             <w:pPr>
               <w:pStyle w:val="Normal"/>
-              <w:widowControl/>
+              <w:widowControl w:val="false"/>
+              <w:suppressAutoHyphens w:val="true"/>
               <w:spacing w:lineRule="auto" w:line="240" w:before="0" w:after="0"/>
               <w:jc w:val="left"/>
               <w:rPr>
@@ -389,7 +397,8 @@
           <w:p>
             <w:pPr>
               <w:pStyle w:val="Normal"/>
-              <w:widowControl/>
+              <w:widowControl w:val="false"/>
+              <w:suppressAutoHyphens w:val="true"/>
               <w:spacing w:lineRule="auto" w:line="240" w:before="0" w:after="0"/>
               <w:jc w:val="left"/>
               <w:rPr>
@@ -420,7 +429,8 @@
           <w:p>
             <w:pPr>
               <w:pStyle w:val="Normal"/>
-              <w:widowControl/>
+              <w:widowControl w:val="false"/>
+              <w:suppressAutoHyphens w:val="true"/>
               <w:spacing w:lineRule="auto" w:line="240" w:before="0" w:after="0"/>
               <w:jc w:val="left"/>
               <w:rPr>
@@ -451,7 +461,8 @@
           <w:p>
             <w:pPr>
               <w:pStyle w:val="Normal"/>
-              <w:widowControl/>
+              <w:widowControl w:val="false"/>
+              <w:suppressAutoHyphens w:val="true"/>
               <w:spacing w:lineRule="auto" w:line="240" w:before="0" w:after="0"/>
               <w:jc w:val="left"/>
               <w:rPr>
@@ -476,13 +487,14 @@
         </w:tc>
         <w:tc>
           <w:tcPr>
-            <w:tcW w:w="983" w:type="dxa"/>
+            <w:tcW w:w="984" w:type="dxa"/>
             <w:tcBorders/>
           </w:tcPr>
           <w:p>
             <w:pPr>
               <w:pStyle w:val="Normal"/>
-              <w:widowControl/>
+              <w:widowControl w:val="false"/>
+              <w:suppressAutoHyphens w:val="true"/>
               <w:spacing w:lineRule="auto" w:line="240" w:before="0" w:after="0"/>
               <w:jc w:val="left"/>
               <w:rPr>
@@ -513,7 +525,8 @@
           <w:p>
             <w:pPr>
               <w:pStyle w:val="Normal"/>
-              <w:widowControl/>
+              <w:widowControl w:val="false"/>
+              <w:suppressAutoHyphens w:val="true"/>
               <w:spacing w:lineRule="auto" w:line="240" w:before="0" w:after="0"/>
               <w:jc w:val="left"/>
               <w:rPr>
@@ -544,7 +557,8 @@
           <w:p>
             <w:pPr>
               <w:pStyle w:val="Normal"/>
-              <w:widowControl/>
+              <w:widowControl w:val="false"/>
+              <w:suppressAutoHyphens w:val="true"/>
               <w:spacing w:lineRule="auto" w:line="240" w:before="0" w:after="0"/>
               <w:jc w:val="left"/>
               <w:rPr>
@@ -575,7 +589,8 @@
           <w:p>
             <w:pPr>
               <w:pStyle w:val="Normal"/>
-              <w:widowControl/>
+              <w:widowControl w:val="false"/>
+              <w:suppressAutoHyphens w:val="true"/>
               <w:spacing w:lineRule="auto" w:line="240" w:before="0" w:after="0"/>
               <w:jc w:val="left"/>
               <w:rPr>
@@ -600,13 +615,14 @@
         </w:tc>
         <w:tc>
           <w:tcPr>
-            <w:tcW w:w="982" w:type="dxa"/>
+            <w:tcW w:w="983" w:type="dxa"/>
             <w:tcBorders/>
           </w:tcPr>
           <w:p>
             <w:pPr>
               <w:pStyle w:val="Normal"/>
-              <w:widowControl/>
+              <w:widowControl w:val="false"/>
+              <w:suppressAutoHyphens w:val="true"/>
               <w:spacing w:lineRule="auto" w:line="240" w:before="0" w:after="0"/>
               <w:jc w:val="left"/>
               <w:rPr>
@@ -631,13 +647,14 @@
         </w:tc>
         <w:tc>
           <w:tcPr>
-            <w:tcW w:w="980" w:type="dxa"/>
+            <w:tcW w:w="978" w:type="dxa"/>
             <w:tcBorders/>
           </w:tcPr>
           <w:p>
             <w:pPr>
               <w:pStyle w:val="Normal"/>
-              <w:widowControl/>
+              <w:widowControl w:val="false"/>
+              <w:suppressAutoHyphens w:val="true"/>
               <w:spacing w:lineRule="auto" w:line="240" w:before="0" w:after="0"/>
               <w:jc w:val="left"/>
               <w:rPr>
@@ -671,7 +688,8 @@
           <w:p>
             <w:pPr>
               <w:pStyle w:val="Normal"/>
-              <w:widowControl/>
+              <w:widowControl w:val="false"/>
+              <w:suppressAutoHyphens w:val="true"/>
               <w:spacing w:lineRule="auto" w:line="240" w:before="0" w:after="0"/>
               <w:jc w:val="left"/>
               <w:rPr>
@@ -702,7 +720,8 @@
           <w:p>
             <w:pPr>
               <w:pStyle w:val="Normal"/>
-              <w:widowControl/>
+              <w:widowControl w:val="false"/>
+              <w:suppressAutoHyphens w:val="true"/>
               <w:spacing w:lineRule="auto" w:line="240" w:before="0" w:after="0"/>
               <w:jc w:val="left"/>
               <w:rPr>
@@ -732,7 +751,8 @@
           <w:p>
             <w:pPr>
               <w:pStyle w:val="Normal"/>
-              <w:widowControl/>
+              <w:widowControl w:val="false"/>
+              <w:suppressAutoHyphens w:val="true"/>
               <w:spacing w:lineRule="auto" w:line="240" w:before="0" w:after="0"/>
               <w:jc w:val="left"/>
               <w:rPr>
@@ -762,7 +782,8 @@
           <w:p>
             <w:pPr>
               <w:pStyle w:val="Normal"/>
-              <w:widowControl/>
+              <w:widowControl w:val="false"/>
+              <w:suppressAutoHyphens w:val="true"/>
               <w:spacing w:lineRule="auto" w:line="240" w:before="0" w:after="0"/>
               <w:jc w:val="left"/>
               <w:rPr>
@@ -793,7 +814,8 @@
           <w:p>
             <w:pPr>
               <w:pStyle w:val="Normal"/>
-              <w:widowControl/>
+              <w:widowControl w:val="false"/>
+              <w:suppressAutoHyphens w:val="true"/>
               <w:spacing w:lineRule="auto" w:line="240" w:before="0" w:after="0"/>
               <w:jc w:val="left"/>
               <w:rPr>
@@ -812,6 +834,131 @@
                 <w:szCs w:val="22"/>
                 <w:lang w:eastAsia="en-US" w:bidi="ar-SA"/>
               </w:rPr>
+            </w:r>
+          </w:p>
+        </w:tc>
+        <w:tc>
+          <w:tcPr>
+            <w:tcW w:w="984" w:type="dxa"/>
+            <w:tcBorders/>
+          </w:tcPr>
+          <w:p>
+            <w:pPr>
+              <w:pStyle w:val="Normal"/>
+              <w:widowControl w:val="false"/>
+              <w:suppressAutoHyphens w:val="true"/>
+              <w:spacing w:lineRule="auto" w:line="240" w:before="0" w:after="0"/>
+              <w:jc w:val="left"/>
+              <w:rPr>
+                <w:rFonts w:ascii="Cambria" w:hAnsi="Cambria" w:eastAsia="ＭＳ 明朝" w:cs=""/>
+                <w:kern w:val="0"/>
+                <w:sz w:val="22"/>
+                <w:szCs w:val="22"/>
+                <w:lang w:eastAsia="en-US" w:bidi="ar-SA"/>
+              </w:rPr>
+            </w:pPr>
+            <w:r>
+              <w:rPr>
+                <w:rFonts w:eastAsia="ＭＳ 明朝" w:cs=""/>
+                <w:kern w:val="0"/>
+                <w:sz w:val="22"/>
+                <w:szCs w:val="22"/>
+                <w:lang w:eastAsia="en-US" w:bidi="ar-SA"/>
+              </w:rPr>
+            </w:r>
+          </w:p>
+        </w:tc>
+        <w:tc>
+          <w:tcPr>
+            <w:tcW w:w="982" w:type="dxa"/>
+            <w:tcBorders/>
+          </w:tcPr>
+          <w:p>
+            <w:pPr>
+              <w:pStyle w:val="Normal"/>
+              <w:widowControl w:val="false"/>
+              <w:suppressAutoHyphens w:val="true"/>
+              <w:spacing w:lineRule="auto" w:line="240" w:before="0" w:after="0"/>
+              <w:jc w:val="left"/>
+              <w:rPr>
+                <w:rFonts w:ascii="Cambria" w:hAnsi="Cambria" w:eastAsia="ＭＳ 明朝" w:cs=""/>
+                <w:kern w:val="0"/>
+                <w:sz w:val="22"/>
+                <w:szCs w:val="22"/>
+                <w:lang w:eastAsia="en-US" w:bidi="ar-SA"/>
+              </w:rPr>
+            </w:pPr>
+            <w:r>
+              <w:rPr>
+                <w:rFonts w:eastAsia="ＭＳ 明朝" w:cs=""/>
+                <w:kern w:val="0"/>
+                <w:sz w:val="22"/>
+                <w:szCs w:val="22"/>
+                <w:lang w:eastAsia="en-US" w:bidi="ar-SA"/>
+              </w:rPr>
+            </w:r>
+          </w:p>
+        </w:tc>
+        <w:tc>
+          <w:tcPr>
+            <w:tcW w:w="982" w:type="dxa"/>
+            <w:tcBorders/>
+          </w:tcPr>
+          <w:p>
+            <w:pPr>
+              <w:pStyle w:val="Normal"/>
+              <w:widowControl w:val="false"/>
+              <w:suppressAutoHyphens w:val="true"/>
+              <w:spacing w:lineRule="auto" w:line="240" w:before="0" w:after="0"/>
+              <w:jc w:val="left"/>
+              <w:rPr>
+                <w:rFonts w:ascii="Cambria" w:hAnsi="Cambria" w:eastAsia="ＭＳ 明朝" w:cs=""/>
+                <w:kern w:val="0"/>
+                <w:sz w:val="22"/>
+                <w:szCs w:val="22"/>
+                <w:lang w:eastAsia="en-US" w:bidi="ar-SA"/>
+              </w:rPr>
+            </w:pPr>
+            <w:r>
+              <w:rPr>
+                <w:rFonts w:eastAsia="ＭＳ 明朝" w:cs=""/>
+                <w:kern w:val="0"/>
+                <w:sz w:val="22"/>
+                <w:szCs w:val="22"/>
+                <w:lang w:eastAsia="en-US" w:bidi="ar-SA"/>
+              </w:rPr>
+            </w:r>
+          </w:p>
+        </w:tc>
+        <w:tc>
+          <w:tcPr>
+            <w:tcW w:w="982" w:type="dxa"/>
+            <w:tcBorders/>
+          </w:tcPr>
+          <w:p>
+            <w:pPr>
+              <w:pStyle w:val="Normal"/>
+              <w:widowControl w:val="false"/>
+              <w:suppressAutoHyphens w:val="true"/>
+              <w:spacing w:lineRule="auto" w:line="240" w:before="0" w:after="0"/>
+              <w:jc w:val="left"/>
+              <w:rPr>
+                <w:rFonts w:ascii="Cambria" w:hAnsi="Cambria" w:eastAsia="ＭＳ 明朝" w:cs=""/>
+                <w:kern w:val="0"/>
+                <w:sz w:val="22"/>
+                <w:szCs w:val="22"/>
+                <w:lang w:eastAsia="en-US" w:bidi="ar-SA"/>
+              </w:rPr>
+            </w:pPr>
+            <w:r>
+              <w:rPr>
+                <w:rFonts w:eastAsia="ＭＳ 明朝" w:cs=""/>
+                <w:kern w:val="0"/>
+                <w:sz w:val="22"/>
+                <w:szCs w:val="22"/>
+                <w:lang w:eastAsia="en-US" w:bidi="ar-SA"/>
+              </w:rPr>
+              <w:t>X</w:t>
             </w:r>
           </w:p>
         </w:tc>
@@ -823,97 +970,8 @@
           <w:p>
             <w:pPr>
               <w:pStyle w:val="Normal"/>
-              <w:widowControl/>
-              <w:spacing w:lineRule="auto" w:line="240" w:before="0" w:after="0"/>
-              <w:jc w:val="left"/>
-              <w:rPr>
-                <w:rFonts w:ascii="Cambria" w:hAnsi="Cambria" w:eastAsia="ＭＳ 明朝" w:cs=""/>
-                <w:kern w:val="0"/>
-                <w:sz w:val="22"/>
-                <w:szCs w:val="22"/>
-                <w:lang w:eastAsia="en-US" w:bidi="ar-SA"/>
-              </w:rPr>
-            </w:pPr>
-            <w:r>
-              <w:rPr>
-                <w:rFonts w:eastAsia="ＭＳ 明朝" w:cs=""/>
-                <w:kern w:val="0"/>
-                <w:sz w:val="22"/>
-                <w:szCs w:val="22"/>
-                <w:lang w:eastAsia="en-US" w:bidi="ar-SA"/>
-              </w:rPr>
-            </w:r>
-          </w:p>
-        </w:tc>
-        <w:tc>
-          <w:tcPr>
-            <w:tcW w:w="982" w:type="dxa"/>
-            <w:tcBorders/>
-          </w:tcPr>
-          <w:p>
-            <w:pPr>
-              <w:pStyle w:val="Normal"/>
-              <w:widowControl/>
-              <w:spacing w:lineRule="auto" w:line="240" w:before="0" w:after="0"/>
-              <w:jc w:val="left"/>
-              <w:rPr>
-                <w:rFonts w:ascii="Cambria" w:hAnsi="Cambria" w:eastAsia="ＭＳ 明朝" w:cs=""/>
-                <w:kern w:val="0"/>
-                <w:sz w:val="22"/>
-                <w:szCs w:val="22"/>
-                <w:lang w:eastAsia="en-US" w:bidi="ar-SA"/>
-              </w:rPr>
-            </w:pPr>
-            <w:r>
-              <w:rPr>
-                <w:rFonts w:eastAsia="ＭＳ 明朝" w:cs=""/>
-                <w:kern w:val="0"/>
-                <w:sz w:val="22"/>
-                <w:szCs w:val="22"/>
-                <w:lang w:eastAsia="en-US" w:bidi="ar-SA"/>
-              </w:rPr>
-            </w:r>
-          </w:p>
-        </w:tc>
-        <w:tc>
-          <w:tcPr>
-            <w:tcW w:w="982" w:type="dxa"/>
-            <w:tcBorders/>
-          </w:tcPr>
-          <w:p>
-            <w:pPr>
-              <w:pStyle w:val="Normal"/>
-              <w:widowControl/>
-              <w:spacing w:lineRule="auto" w:line="240" w:before="0" w:after="0"/>
-              <w:jc w:val="left"/>
-              <w:rPr>
-                <w:rFonts w:ascii="Cambria" w:hAnsi="Cambria" w:eastAsia="ＭＳ 明朝" w:cs=""/>
-                <w:kern w:val="0"/>
-                <w:sz w:val="22"/>
-                <w:szCs w:val="22"/>
-                <w:lang w:eastAsia="en-US" w:bidi="ar-SA"/>
-              </w:rPr>
-            </w:pPr>
-            <w:r>
-              <w:rPr>
-                <w:rFonts w:eastAsia="ＭＳ 明朝" w:cs=""/>
-                <w:kern w:val="0"/>
-                <w:sz w:val="22"/>
-                <w:szCs w:val="22"/>
-                <w:lang w:eastAsia="en-US" w:bidi="ar-SA"/>
-              </w:rPr>
-            </w:r>
-          </w:p>
-        </w:tc>
-        <w:tc>
-          <w:tcPr>
-            <w:tcW w:w="982" w:type="dxa"/>
-            <w:tcBorders/>
-          </w:tcPr>
-          <w:p>
-            <w:pPr>
-              <w:pStyle w:val="Normal"/>
-              <w:widowControl/>
+              <w:widowControl w:val="false"/>
+              <w:suppressAutoHyphens w:val="true"/>
               <w:spacing w:lineRule="auto" w:line="240" w:before="0" w:after="0"/>
               <w:jc w:val="left"/>
               <w:rPr>
@@ -938,44 +996,14 @@
         </w:tc>
         <w:tc>
           <w:tcPr>
-            <w:tcW w:w="982" w:type="dxa"/>
+            <w:tcW w:w="978" w:type="dxa"/>
             <w:tcBorders/>
           </w:tcPr>
           <w:p>
             <w:pPr>
               <w:pStyle w:val="Normal"/>
-              <w:widowControl/>
-              <w:spacing w:lineRule="auto" w:line="240" w:before="0" w:after="0"/>
-              <w:jc w:val="left"/>
-              <w:rPr>
-                <w:rFonts w:ascii="Cambria" w:hAnsi="Cambria" w:eastAsia="ＭＳ 明朝" w:cs=""/>
-                <w:kern w:val="0"/>
-                <w:sz w:val="22"/>
-                <w:szCs w:val="22"/>
-                <w:lang w:eastAsia="en-US" w:bidi="ar-SA"/>
-              </w:rPr>
-            </w:pPr>
-            <w:r>
-              <w:rPr>
-                <w:rFonts w:eastAsia="ＭＳ 明朝" w:cs=""/>
-                <w:kern w:val="0"/>
-                <w:sz w:val="22"/>
-                <w:szCs w:val="22"/>
-                <w:lang w:eastAsia="en-US" w:bidi="ar-SA"/>
-              </w:rPr>
-              <w:t>X</w:t>
-            </w:r>
-          </w:p>
-        </w:tc>
-        <w:tc>
-          <w:tcPr>
-            <w:tcW w:w="980" w:type="dxa"/>
-            <w:tcBorders/>
-          </w:tcPr>
-          <w:p>
-            <w:pPr>
-              <w:pStyle w:val="Normal"/>
-              <w:widowControl/>
+              <w:widowControl w:val="false"/>
+              <w:suppressAutoHyphens w:val="true"/>
               <w:spacing w:lineRule="auto" w:line="240" w:before="0" w:after="0"/>
               <w:jc w:val="left"/>
               <w:rPr>
@@ -1008,7 +1036,8 @@
           <w:p>
             <w:pPr>
               <w:pStyle w:val="Normal"/>
-              <w:widowControl/>
+              <w:widowControl w:val="false"/>
+              <w:suppressAutoHyphens w:val="true"/>
               <w:spacing w:lineRule="auto" w:line="240" w:before="0" w:after="0"/>
               <w:jc w:val="left"/>
               <w:rPr>
@@ -1039,7 +1068,8 @@
           <w:p>
             <w:pPr>
               <w:pStyle w:val="Normal"/>
-              <w:widowControl/>
+              <w:widowControl w:val="false"/>
+              <w:suppressAutoHyphens w:val="true"/>
               <w:spacing w:lineRule="auto" w:line="240" w:before="0" w:after="0"/>
               <w:jc w:val="left"/>
               <w:rPr>
@@ -1070,7 +1100,8 @@
           <w:p>
             <w:pPr>
               <w:pStyle w:val="Normal"/>
-              <w:widowControl/>
+              <w:widowControl w:val="false"/>
+              <w:suppressAutoHyphens w:val="true"/>
               <w:spacing w:lineRule="auto" w:line="240" w:before="0" w:after="0"/>
               <w:jc w:val="left"/>
               <w:rPr>
@@ -1101,7 +1132,8 @@
           <w:p>
             <w:pPr>
               <w:pStyle w:val="Normal"/>
-              <w:widowControl/>
+              <w:widowControl w:val="false"/>
+              <w:suppressAutoHyphens w:val="true"/>
               <w:spacing w:lineRule="auto" w:line="240" w:before="0" w:after="0"/>
               <w:jc w:val="left"/>
               <w:rPr>
@@ -1131,7 +1163,8 @@
           <w:p>
             <w:pPr>
               <w:pStyle w:val="Normal"/>
-              <w:widowControl/>
+              <w:widowControl w:val="false"/>
+              <w:suppressAutoHyphens w:val="true"/>
               <w:spacing w:lineRule="auto" w:line="240" w:before="0" w:after="0"/>
               <w:jc w:val="left"/>
               <w:rPr>
@@ -1156,13 +1189,14 @@
         </w:tc>
         <w:tc>
           <w:tcPr>
-            <w:tcW w:w="983" w:type="dxa"/>
+            <w:tcW w:w="984" w:type="dxa"/>
             <w:tcBorders/>
           </w:tcPr>
           <w:p>
             <w:pPr>
               <w:pStyle w:val="Normal"/>
-              <w:widowControl/>
+              <w:widowControl w:val="false"/>
+              <w:suppressAutoHyphens w:val="true"/>
               <w:spacing w:lineRule="auto" w:line="240" w:before="0" w:after="0"/>
               <w:jc w:val="left"/>
               <w:rPr>
@@ -1192,7 +1226,8 @@
           <w:p>
             <w:pPr>
               <w:pStyle w:val="Normal"/>
-              <w:widowControl/>
+              <w:widowControl w:val="false"/>
+              <w:suppressAutoHyphens w:val="true"/>
               <w:spacing w:lineRule="auto" w:line="240" w:before="0" w:after="0"/>
               <w:jc w:val="left"/>
               <w:rPr>
@@ -1223,7 +1258,8 @@
           <w:p>
             <w:pPr>
               <w:pStyle w:val="Normal"/>
-              <w:widowControl/>
+              <w:widowControl w:val="false"/>
+              <w:suppressAutoHyphens w:val="true"/>
               <w:spacing w:lineRule="auto" w:line="240" w:before="0" w:after="0"/>
               <w:jc w:val="left"/>
               <w:rPr>
@@ -1254,7 +1290,8 @@
           <w:p>
             <w:pPr>
               <w:pStyle w:val="Normal"/>
-              <w:widowControl/>
+              <w:widowControl w:val="false"/>
+              <w:suppressAutoHyphens w:val="true"/>
               <w:spacing w:lineRule="auto" w:line="240" w:before="0" w:after="0"/>
               <w:jc w:val="left"/>
               <w:rPr>
@@ -1278,13 +1315,14 @@
         </w:tc>
         <w:tc>
           <w:tcPr>
-            <w:tcW w:w="982" w:type="dxa"/>
+            <w:tcW w:w="983" w:type="dxa"/>
             <w:tcBorders/>
           </w:tcPr>
           <w:p>
             <w:pPr>
               <w:pStyle w:val="Normal"/>
-              <w:widowControl/>
+              <w:widowControl w:val="false"/>
+              <w:suppressAutoHyphens w:val="true"/>
               <w:spacing w:lineRule="auto" w:line="240" w:before="0" w:after="0"/>
               <w:jc w:val="left"/>
               <w:rPr>
@@ -1308,13 +1346,14 @@
         </w:tc>
         <w:tc>
           <w:tcPr>
-            <w:tcW w:w="980" w:type="dxa"/>
+            <w:tcW w:w="978" w:type="dxa"/>
             <w:tcBorders/>
           </w:tcPr>
           <w:p>
             <w:pPr>
               <w:pStyle w:val="Normal"/>
-              <w:widowControl/>
+              <w:widowControl w:val="false"/>
+              <w:suppressAutoHyphens w:val="true"/>
               <w:spacing w:lineRule="auto" w:line="240" w:before="0" w:after="0"/>
               <w:jc w:val="left"/>
               <w:rPr>
@@ -1347,7 +1386,8 @@
           <w:p>
             <w:pPr>
               <w:pStyle w:val="Normal"/>
-              <w:widowControl/>
+              <w:widowControl w:val="false"/>
+              <w:suppressAutoHyphens w:val="true"/>
               <w:spacing w:lineRule="auto" w:line="240" w:before="0" w:after="0"/>
               <w:jc w:val="left"/>
               <w:rPr>
@@ -1378,7 +1418,8 @@
           <w:p>
             <w:pPr>
               <w:pStyle w:val="Normal"/>
-              <w:widowControl/>
+              <w:widowControl w:val="false"/>
+              <w:suppressAutoHyphens w:val="true"/>
               <w:spacing w:lineRule="auto" w:line="240" w:before="0" w:after="0"/>
               <w:jc w:val="left"/>
               <w:rPr>
@@ -1408,7 +1449,8 @@
           <w:p>
             <w:pPr>
               <w:pStyle w:val="Normal"/>
-              <w:widowControl/>
+              <w:widowControl w:val="false"/>
+              <w:suppressAutoHyphens w:val="true"/>
               <w:spacing w:lineRule="auto" w:line="240" w:before="0" w:after="0"/>
               <w:jc w:val="left"/>
               <w:rPr>
@@ -1438,7 +1480,8 @@
           <w:p>
             <w:pPr>
               <w:pStyle w:val="Normal"/>
-              <w:widowControl/>
+              <w:widowControl w:val="false"/>
+              <w:suppressAutoHyphens w:val="true"/>
               <w:spacing w:lineRule="auto" w:line="240" w:before="0" w:after="0"/>
               <w:jc w:val="left"/>
               <w:rPr>
@@ -1468,7 +1511,8 @@
           <w:p>
             <w:pPr>
               <w:pStyle w:val="Normal"/>
-              <w:widowControl/>
+              <w:widowControl w:val="false"/>
+              <w:suppressAutoHyphens w:val="true"/>
               <w:spacing w:lineRule="auto" w:line="240" w:before="0" w:after="0"/>
               <w:jc w:val="left"/>
               <w:rPr>
@@ -1492,13 +1536,14 @@
         </w:tc>
         <w:tc>
           <w:tcPr>
-            <w:tcW w:w="983" w:type="dxa"/>
+            <w:tcW w:w="984" w:type="dxa"/>
             <w:tcBorders/>
           </w:tcPr>
           <w:p>
             <w:pPr>
               <w:pStyle w:val="Normal"/>
-              <w:widowControl/>
+              <w:widowControl w:val="false"/>
+              <w:suppressAutoHyphens w:val="true"/>
               <w:spacing w:lineRule="auto" w:line="240" w:before="0" w:after="0"/>
               <w:jc w:val="left"/>
               <w:rPr>
@@ -1529,7 +1574,8 @@
           <w:p>
             <w:pPr>
               <w:pStyle w:val="Normal"/>
-              <w:widowControl/>
+              <w:widowControl w:val="false"/>
+              <w:suppressAutoHyphens w:val="true"/>
               <w:spacing w:lineRule="auto" w:line="240" w:before="0" w:after="0"/>
               <w:jc w:val="left"/>
               <w:rPr>
@@ -1559,7 +1605,8 @@
           <w:p>
             <w:pPr>
               <w:pStyle w:val="Normal"/>
-              <w:widowControl/>
+              <w:widowControl w:val="false"/>
+              <w:suppressAutoHyphens w:val="true"/>
               <w:spacing w:lineRule="auto" w:line="240" w:before="0" w:after="0"/>
               <w:jc w:val="left"/>
               <w:rPr>
@@ -1589,7 +1636,8 @@
           <w:p>
             <w:pPr>
               <w:pStyle w:val="Normal"/>
-              <w:widowControl/>
+              <w:widowControl w:val="false"/>
+              <w:suppressAutoHyphens w:val="true"/>
               <w:spacing w:lineRule="auto" w:line="240" w:before="0" w:after="0"/>
               <w:jc w:val="left"/>
               <w:rPr>
@@ -1613,13 +1661,14 @@
         </w:tc>
         <w:tc>
           <w:tcPr>
-            <w:tcW w:w="982" w:type="dxa"/>
+            <w:tcW w:w="983" w:type="dxa"/>
             <w:tcBorders/>
           </w:tcPr>
           <w:p>
             <w:pPr>
               <w:pStyle w:val="Normal"/>
-              <w:widowControl/>
+              <w:widowControl w:val="false"/>
+              <w:suppressAutoHyphens w:val="true"/>
               <w:spacing w:lineRule="auto" w:line="240" w:before="0" w:after="0"/>
               <w:jc w:val="left"/>
               <w:rPr>
@@ -1643,13 +1692,14 @@
         </w:tc>
         <w:tc>
           <w:tcPr>
-            <w:tcW w:w="980" w:type="dxa"/>
+            <w:tcW w:w="978" w:type="dxa"/>
             <w:tcBorders/>
           </w:tcPr>
           <w:p>
             <w:pPr>
               <w:pStyle w:val="Normal"/>
-              <w:widowControl/>
+              <w:widowControl w:val="false"/>
+              <w:suppressAutoHyphens w:val="true"/>
               <w:spacing w:lineRule="auto" w:line="240" w:before="0" w:after="0"/>
               <w:jc w:val="left"/>
               <w:rPr>
@@ -1682,7 +1732,8 @@
           <w:p>
             <w:pPr>
               <w:pStyle w:val="Normal"/>
-              <w:widowControl/>
+              <w:widowControl w:val="false"/>
+              <w:suppressAutoHyphens w:val="true"/>
               <w:spacing w:lineRule="auto" w:line="240" w:before="0" w:after="0"/>
               <w:jc w:val="left"/>
               <w:rPr>
@@ -1713,7 +1764,8 @@
           <w:p>
             <w:pPr>
               <w:pStyle w:val="Normal"/>
-              <w:widowControl/>
+              <w:widowControl w:val="false"/>
+              <w:suppressAutoHyphens w:val="true"/>
               <w:spacing w:lineRule="auto" w:line="240" w:before="0" w:after="0"/>
               <w:jc w:val="left"/>
               <w:rPr>
@@ -1743,7 +1795,8 @@
           <w:p>
             <w:pPr>
               <w:pStyle w:val="Normal"/>
-              <w:widowControl/>
+              <w:widowControl w:val="false"/>
+              <w:suppressAutoHyphens w:val="true"/>
               <w:spacing w:lineRule="auto" w:line="240" w:before="0" w:after="0"/>
               <w:jc w:val="left"/>
               <w:rPr>
@@ -1773,7 +1826,8 @@
           <w:p>
             <w:pPr>
               <w:pStyle w:val="Normal"/>
-              <w:widowControl/>
+              <w:widowControl w:val="false"/>
+              <w:suppressAutoHyphens w:val="true"/>
               <w:spacing w:lineRule="auto" w:line="240" w:before="0" w:after="0"/>
               <w:jc w:val="left"/>
               <w:rPr>
@@ -1803,7 +1857,132 @@
           <w:p>
             <w:pPr>
               <w:pStyle w:val="Normal"/>
-              <w:widowControl/>
+              <w:widowControl w:val="false"/>
+              <w:suppressAutoHyphens w:val="true"/>
+              <w:spacing w:lineRule="auto" w:line="240" w:before="0" w:after="0"/>
+              <w:jc w:val="left"/>
+              <w:rPr>
+                <w:rFonts w:ascii="Cambria" w:hAnsi="Cambria" w:eastAsia="ＭＳ 明朝" w:cs=""/>
+                <w:kern w:val="0"/>
+                <w:sz w:val="22"/>
+                <w:szCs w:val="22"/>
+                <w:lang w:eastAsia="en-US" w:bidi="ar-SA"/>
+              </w:rPr>
+            </w:pPr>
+            <w:r>
+              <w:rPr>
+                <w:rFonts w:eastAsia="ＭＳ 明朝" w:cs=""/>
+                <w:kern w:val="0"/>
+                <w:sz w:val="22"/>
+                <w:szCs w:val="22"/>
+                <w:lang w:eastAsia="en-US" w:bidi="ar-SA"/>
+              </w:rPr>
+            </w:r>
+          </w:p>
+        </w:tc>
+        <w:tc>
+          <w:tcPr>
+            <w:tcW w:w="984" w:type="dxa"/>
+            <w:tcBorders/>
+          </w:tcPr>
+          <w:p>
+            <w:pPr>
+              <w:pStyle w:val="Normal"/>
+              <w:widowControl w:val="false"/>
+              <w:suppressAutoHyphens w:val="true"/>
+              <w:spacing w:lineRule="auto" w:line="240" w:before="0" w:after="0"/>
+              <w:jc w:val="left"/>
+              <w:rPr>
+                <w:rFonts w:ascii="Cambria" w:hAnsi="Cambria" w:eastAsia="ＭＳ 明朝" w:cs=""/>
+                <w:kern w:val="0"/>
+                <w:sz w:val="22"/>
+                <w:szCs w:val="22"/>
+                <w:lang w:eastAsia="en-US" w:bidi="ar-SA"/>
+              </w:rPr>
+            </w:pPr>
+            <w:r>
+              <w:rPr>
+                <w:rFonts w:eastAsia="ＭＳ 明朝" w:cs=""/>
+                <w:kern w:val="0"/>
+                <w:sz w:val="22"/>
+                <w:szCs w:val="22"/>
+                <w:lang w:eastAsia="en-US" w:bidi="ar-SA"/>
+              </w:rPr>
+            </w:r>
+          </w:p>
+        </w:tc>
+        <w:tc>
+          <w:tcPr>
+            <w:tcW w:w="982" w:type="dxa"/>
+            <w:tcBorders/>
+          </w:tcPr>
+          <w:p>
+            <w:pPr>
+              <w:pStyle w:val="Normal"/>
+              <w:widowControl w:val="false"/>
+              <w:suppressAutoHyphens w:val="true"/>
+              <w:spacing w:lineRule="auto" w:line="240" w:before="0" w:after="0"/>
+              <w:jc w:val="left"/>
+              <w:rPr>
+                <w:rFonts w:ascii="Cambria" w:hAnsi="Cambria" w:eastAsia="ＭＳ 明朝" w:cs=""/>
+                <w:kern w:val="0"/>
+                <w:sz w:val="22"/>
+                <w:szCs w:val="22"/>
+                <w:lang w:eastAsia="en-US" w:bidi="ar-SA"/>
+              </w:rPr>
+            </w:pPr>
+            <w:r>
+              <w:rPr>
+                <w:rFonts w:eastAsia="ＭＳ 明朝" w:cs=""/>
+                <w:kern w:val="0"/>
+                <w:sz w:val="22"/>
+                <w:szCs w:val="22"/>
+                <w:lang w:eastAsia="en-US" w:bidi="ar-SA"/>
+              </w:rPr>
+            </w:r>
+          </w:p>
+        </w:tc>
+        <w:tc>
+          <w:tcPr>
+            <w:tcW w:w="982" w:type="dxa"/>
+            <w:tcBorders/>
+          </w:tcPr>
+          <w:p>
+            <w:pPr>
+              <w:pStyle w:val="Normal"/>
+              <w:widowControl w:val="false"/>
+              <w:suppressAutoHyphens w:val="true"/>
+              <w:spacing w:lineRule="auto" w:line="240" w:before="0" w:after="0"/>
+              <w:jc w:val="left"/>
+              <w:rPr>
+                <w:rFonts w:ascii="Cambria" w:hAnsi="Cambria" w:eastAsia="ＭＳ 明朝" w:cs=""/>
+                <w:kern w:val="0"/>
+                <w:sz w:val="22"/>
+                <w:szCs w:val="22"/>
+                <w:lang w:eastAsia="en-US" w:bidi="ar-SA"/>
+              </w:rPr>
+            </w:pPr>
+            <w:r>
+              <w:rPr>
+                <w:rFonts w:eastAsia="ＭＳ 明朝" w:cs=""/>
+                <w:kern w:val="0"/>
+                <w:sz w:val="22"/>
+                <w:szCs w:val="22"/>
+                <w:lang w:eastAsia="en-US" w:bidi="ar-SA"/>
+              </w:rPr>
+            </w:r>
+          </w:p>
+        </w:tc>
+        <w:tc>
+          <w:tcPr>
+            <w:tcW w:w="982" w:type="dxa"/>
+            <w:tcBorders/>
+          </w:tcPr>
+          <w:p>
+            <w:pPr>
+              <w:pStyle w:val="Normal"/>
+              <w:widowControl w:val="false"/>
+              <w:suppressAutoHyphens w:val="true"/>
               <w:spacing w:lineRule="auto" w:line="240" w:before="0" w:after="0"/>
               <w:jc w:val="left"/>
               <w:rPr>
@@ -1833,7 +2012,8 @@
           <w:p>
             <w:pPr>
               <w:pStyle w:val="Normal"/>
-              <w:widowControl/>
+              <w:widowControl w:val="false"/>
+              <w:suppressAutoHyphens w:val="true"/>
               <w:spacing w:lineRule="auto" w:line="240" w:before="0" w:after="0"/>
               <w:jc w:val="left"/>
               <w:rPr>
@@ -1857,133 +2037,14 @@
         </w:tc>
         <w:tc>
           <w:tcPr>
-            <w:tcW w:w="982" w:type="dxa"/>
+            <w:tcW w:w="978" w:type="dxa"/>
             <w:tcBorders/>
           </w:tcPr>
           <w:p>
             <w:pPr>
               <w:pStyle w:val="Normal"/>
-              <w:widowControl/>
-              <w:spacing w:lineRule="auto" w:line="240" w:before="0" w:after="0"/>
-              <w:jc w:val="left"/>
-              <w:rPr>
-                <w:rFonts w:ascii="Cambria" w:hAnsi="Cambria" w:eastAsia="ＭＳ 明朝" w:cs=""/>
-                <w:kern w:val="0"/>
-                <w:sz w:val="22"/>
-                <w:szCs w:val="22"/>
-                <w:lang w:eastAsia="en-US" w:bidi="ar-SA"/>
-              </w:rPr>
-            </w:pPr>
-            <w:r>
-              <w:rPr>
-                <w:rFonts w:eastAsia="ＭＳ 明朝" w:cs=""/>
-                <w:kern w:val="0"/>
-                <w:sz w:val="22"/>
-                <w:szCs w:val="22"/>
-                <w:lang w:eastAsia="en-US" w:bidi="ar-SA"/>
-              </w:rPr>
-            </w:r>
-          </w:p>
-        </w:tc>
-        <w:tc>
-          <w:tcPr>
-            <w:tcW w:w="982" w:type="dxa"/>
-            <w:tcBorders/>
-          </w:tcPr>
-          <w:p>
-            <w:pPr>
-              <w:pStyle w:val="Normal"/>
-              <w:widowControl/>
-              <w:spacing w:lineRule="auto" w:line="240" w:before="0" w:after="0"/>
-              <w:jc w:val="left"/>
-              <w:rPr>
-                <w:rFonts w:ascii="Cambria" w:hAnsi="Cambria" w:eastAsia="ＭＳ 明朝" w:cs=""/>
-                <w:kern w:val="0"/>
-                <w:sz w:val="22"/>
-                <w:szCs w:val="22"/>
-                <w:lang w:eastAsia="en-US" w:bidi="ar-SA"/>
-              </w:rPr>
-            </w:pPr>
-            <w:r>
-              <w:rPr>
-                <w:rFonts w:eastAsia="ＭＳ 明朝" w:cs=""/>
-                <w:kern w:val="0"/>
-                <w:sz w:val="22"/>
-                <w:szCs w:val="22"/>
-                <w:lang w:eastAsia="en-US" w:bidi="ar-SA"/>
-              </w:rPr>
-            </w:r>
-          </w:p>
-        </w:tc>
-        <w:tc>
-          <w:tcPr>
-            <w:tcW w:w="982" w:type="dxa"/>
-            <w:tcBorders/>
-          </w:tcPr>
-          <w:p>
-            <w:pPr>
-              <w:pStyle w:val="Normal"/>
-              <w:widowControl/>
-              <w:spacing w:lineRule="auto" w:line="240" w:before="0" w:after="0"/>
-              <w:jc w:val="left"/>
-              <w:rPr>
-                <w:rFonts w:ascii="Cambria" w:hAnsi="Cambria" w:eastAsia="ＭＳ 明朝" w:cs=""/>
-                <w:kern w:val="0"/>
-                <w:sz w:val="22"/>
-                <w:szCs w:val="22"/>
-                <w:lang w:eastAsia="en-US" w:bidi="ar-SA"/>
-              </w:rPr>
-            </w:pPr>
-            <w:r>
-              <w:rPr>
-                <w:rFonts w:eastAsia="ＭＳ 明朝" w:cs=""/>
-                <w:kern w:val="0"/>
-                <w:sz w:val="22"/>
-                <w:szCs w:val="22"/>
-                <w:lang w:eastAsia="en-US" w:bidi="ar-SA"/>
-              </w:rPr>
-            </w:r>
-          </w:p>
-        </w:tc>
-        <w:tc>
-          <w:tcPr>
-            <w:tcW w:w="982" w:type="dxa"/>
-            <w:tcBorders/>
-          </w:tcPr>
-          <w:p>
-            <w:pPr>
-              <w:pStyle w:val="Normal"/>
-              <w:widowControl/>
-              <w:spacing w:lineRule="auto" w:line="240" w:before="0" w:after="0"/>
-              <w:jc w:val="left"/>
-              <w:rPr>
-                <w:rFonts w:ascii="Cambria" w:hAnsi="Cambria" w:eastAsia="ＭＳ 明朝" w:cs=""/>
-                <w:kern w:val="0"/>
-                <w:sz w:val="22"/>
-                <w:szCs w:val="22"/>
-                <w:lang w:eastAsia="en-US" w:bidi="ar-SA"/>
-              </w:rPr>
-            </w:pPr>
-            <w:r>
-              <w:rPr>
-                <w:rFonts w:eastAsia="ＭＳ 明朝" w:cs=""/>
-                <w:kern w:val="0"/>
-                <w:sz w:val="22"/>
-                <w:szCs w:val="22"/>
-                <w:lang w:eastAsia="en-US" w:bidi="ar-SA"/>
-              </w:rPr>
-            </w:r>
-          </w:p>
-        </w:tc>
-        <w:tc>
-          <w:tcPr>
-            <w:tcW w:w="980" w:type="dxa"/>
-            <w:tcBorders/>
-          </w:tcPr>
-          <w:p>
-            <w:pPr>
-              <w:pStyle w:val="Normal"/>
-              <w:widowControl/>
+              <w:widowControl w:val="false"/>
+              <w:suppressAutoHyphens w:val="true"/>
               <w:spacing w:lineRule="auto" w:line="240" w:before="0" w:after="0"/>
               <w:jc w:val="left"/>
               <w:rPr>
@@ -2326,7 +2387,8 @@
           <w:p>
             <w:pPr>
               <w:pStyle w:val="Normal"/>
-              <w:widowControl/>
+              <w:widowControl w:val="false"/>
+              <w:suppressAutoHyphens w:val="true"/>
               <w:spacing w:lineRule="auto" w:line="240" w:before="0" w:after="0"/>
               <w:jc w:val="left"/>
               <w:rPr>
@@ -2358,7 +2420,8 @@
           <w:p>
             <w:pPr>
               <w:pStyle w:val="Normal"/>
-              <w:widowControl/>
+              <w:widowControl w:val="false"/>
+              <w:suppressAutoHyphens w:val="true"/>
               <w:spacing w:lineRule="auto" w:line="240" w:before="0" w:after="0"/>
               <w:jc w:val="left"/>
               <w:rPr>
@@ -2393,7 +2456,8 @@
           <w:p>
             <w:pPr>
               <w:pStyle w:val="Normal"/>
-              <w:widowControl/>
+              <w:widowControl w:val="false"/>
+              <w:suppressAutoHyphens w:val="true"/>
               <w:spacing w:lineRule="auto" w:line="240" w:before="0" w:after="0"/>
               <w:jc w:val="left"/>
               <w:rPr>
@@ -2425,7 +2489,8 @@
           <w:p>
             <w:pPr>
               <w:pStyle w:val="Normal"/>
-              <w:widowControl/>
+              <w:widowControl w:val="false"/>
+              <w:suppressAutoHyphens w:val="true"/>
               <w:spacing w:lineRule="auto" w:line="240" w:before="0" w:after="0"/>
               <w:jc w:val="left"/>
               <w:rPr>
@@ -2459,7 +2524,8 @@
           <w:p>
             <w:pPr>
               <w:pStyle w:val="Normal"/>
-              <w:widowControl/>
+              <w:widowControl w:val="false"/>
+              <w:suppressAutoHyphens w:val="true"/>
               <w:spacing w:lineRule="auto" w:line="240" w:before="0" w:after="0"/>
               <w:jc w:val="left"/>
               <w:rPr>
@@ -2491,7 +2557,8 @@
           <w:p>
             <w:pPr>
               <w:pStyle w:val="Normal"/>
-              <w:widowControl/>
+              <w:widowControl w:val="false"/>
+              <w:suppressAutoHyphens w:val="true"/>
               <w:spacing w:lineRule="auto" w:line="240" w:before="0" w:after="0"/>
               <w:jc w:val="left"/>
               <w:rPr>
@@ -2525,7 +2592,8 @@
           <w:p>
             <w:pPr>
               <w:pStyle w:val="Normal"/>
-              <w:widowControl/>
+              <w:widowControl w:val="false"/>
+              <w:suppressAutoHyphens w:val="true"/>
               <w:spacing w:lineRule="auto" w:line="240" w:before="0" w:after="0"/>
               <w:jc w:val="left"/>
               <w:rPr>
@@ -2557,7 +2625,8 @@
           <w:p>
             <w:pPr>
               <w:pStyle w:val="Normal"/>
-              <w:widowControl/>
+              <w:widowControl w:val="false"/>
+              <w:suppressAutoHyphens w:val="true"/>
               <w:spacing w:lineRule="auto" w:line="240" w:before="0" w:after="0"/>
               <w:jc w:val="left"/>
               <w:rPr>
@@ -2591,7 +2660,8 @@
           <w:p>
             <w:pPr>
               <w:pStyle w:val="Normal"/>
-              <w:widowControl/>
+              <w:widowControl w:val="false"/>
+              <w:suppressAutoHyphens w:val="true"/>
               <w:spacing w:lineRule="auto" w:line="240" w:before="0" w:after="0"/>
               <w:jc w:val="left"/>
               <w:rPr>
@@ -2623,7 +2693,8 @@
           <w:p>
             <w:pPr>
               <w:pStyle w:val="Normal"/>
-              <w:widowControl/>
+              <w:widowControl w:val="false"/>
+              <w:suppressAutoHyphens w:val="true"/>
               <w:spacing w:lineRule="auto" w:line="240" w:before="0" w:after="0"/>
               <w:jc w:val="left"/>
               <w:rPr>
@@ -2758,7 +2829,8 @@
           <w:p>
             <w:pPr>
               <w:pStyle w:val="Normal"/>
-              <w:widowControl/>
+              <w:widowControl w:val="false"/>
+              <w:suppressAutoHyphens w:val="true"/>
               <w:spacing w:lineRule="auto" w:line="240" w:before="0" w:after="0"/>
               <w:jc w:val="left"/>
               <w:rPr>
@@ -2790,7 +2862,8 @@
           <w:p>
             <w:pPr>
               <w:pStyle w:val="Normal"/>
-              <w:widowControl/>
+              <w:widowControl w:val="false"/>
+              <w:suppressAutoHyphens w:val="true"/>
               <w:spacing w:lineRule="auto" w:line="240" w:before="0" w:after="0"/>
               <w:jc w:val="left"/>
               <w:rPr>
@@ -2825,7 +2898,8 @@
           <w:p>
             <w:pPr>
               <w:pStyle w:val="Normal"/>
-              <w:widowControl/>
+              <w:widowControl w:val="false"/>
+              <w:suppressAutoHyphens w:val="true"/>
               <w:spacing w:lineRule="auto" w:line="240" w:before="0" w:after="0"/>
               <w:jc w:val="left"/>
               <w:rPr>
@@ -2857,7 +2931,8 @@
           <w:p>
             <w:pPr>
               <w:pStyle w:val="Normal"/>
-              <w:widowControl/>
+              <w:widowControl w:val="false"/>
+              <w:suppressAutoHyphens w:val="true"/>
               <w:spacing w:lineRule="auto" w:line="240" w:before="0" w:after="0"/>
               <w:jc w:val="left"/>
               <w:rPr>
@@ -2891,7 +2966,8 @@
           <w:p>
             <w:pPr>
               <w:pStyle w:val="Normal"/>
-              <w:widowControl/>
+              <w:widowControl w:val="false"/>
+              <w:suppressAutoHyphens w:val="true"/>
               <w:spacing w:lineRule="auto" w:line="240" w:before="0" w:after="0"/>
               <w:jc w:val="left"/>
               <w:rPr>
@@ -2923,7 +2999,8 @@
           <w:p>
             <w:pPr>
               <w:pStyle w:val="Normal"/>
-              <w:widowControl/>
+              <w:widowControl w:val="false"/>
+              <w:suppressAutoHyphens w:val="true"/>
               <w:spacing w:lineRule="auto" w:line="240" w:before="0" w:after="0"/>
               <w:jc w:val="left"/>
               <w:rPr>
@@ -2957,7 +3034,8 @@
           <w:p>
             <w:pPr>
               <w:pStyle w:val="Normal"/>
-              <w:widowControl/>
+              <w:widowControl w:val="false"/>
+              <w:suppressAutoHyphens w:val="true"/>
               <w:spacing w:lineRule="auto" w:line="240" w:before="0" w:after="0"/>
               <w:jc w:val="left"/>
               <w:rPr>
@@ -2989,7 +3067,8 @@
           <w:p>
             <w:pPr>
               <w:pStyle w:val="Normal"/>
-              <w:widowControl/>
+              <w:widowControl w:val="false"/>
+              <w:suppressAutoHyphens w:val="true"/>
               <w:spacing w:lineRule="auto" w:line="240" w:before="0" w:after="0"/>
               <w:jc w:val="left"/>
               <w:rPr>
@@ -3023,7 +3102,8 @@
           <w:p>
             <w:pPr>
               <w:pStyle w:val="Normal"/>
-              <w:widowControl/>
+              <w:widowControl w:val="false"/>
+              <w:suppressAutoHyphens w:val="true"/>
               <w:spacing w:lineRule="auto" w:line="240" w:before="0" w:after="0"/>
               <w:jc w:val="left"/>
               <w:rPr>
@@ -3055,7 +3135,8 @@
           <w:p>
             <w:pPr>
               <w:pStyle w:val="Normal"/>
-              <w:widowControl/>
+              <w:widowControl w:val="false"/>
+              <w:suppressAutoHyphens w:val="true"/>
               <w:spacing w:lineRule="auto" w:line="240" w:before="0" w:after="0"/>
               <w:jc w:val="left"/>
               <w:rPr>
@@ -3089,7 +3170,8 @@
           <w:p>
             <w:pPr>
               <w:pStyle w:val="Normal"/>
-              <w:widowControl/>
+              <w:widowControl w:val="false"/>
+              <w:suppressAutoHyphens w:val="true"/>
               <w:spacing w:lineRule="auto" w:line="240" w:before="0" w:after="0"/>
               <w:jc w:val="left"/>
               <w:rPr>
@@ -3121,7 +3203,8 @@
           <w:p>
             <w:pPr>
               <w:pStyle w:val="Normal"/>
-              <w:widowControl/>
+              <w:widowControl w:val="false"/>
+              <w:suppressAutoHyphens w:val="true"/>
               <w:spacing w:lineRule="auto" w:line="240" w:before="0" w:after="0"/>
               <w:jc w:val="left"/>
               <w:rPr>
@@ -3165,7 +3248,8 @@
           <w:p>
             <w:pPr>
               <w:pStyle w:val="Normal"/>
-              <w:widowControl/>
+              <w:widowControl w:val="false"/>
+              <w:suppressAutoHyphens w:val="true"/>
               <w:spacing w:lineRule="auto" w:line="240" w:before="0" w:after="0"/>
               <w:jc w:val="left"/>
               <w:rPr>
@@ -3197,7 +3281,8 @@
           <w:p>
             <w:pPr>
               <w:pStyle w:val="Normal"/>
-              <w:widowControl/>
+              <w:widowControl w:val="false"/>
+              <w:suppressAutoHyphens w:val="true"/>
               <w:spacing w:lineRule="auto" w:line="240" w:before="0" w:after="0"/>
               <w:jc w:val="left"/>
               <w:rPr>
@@ -3222,7 +3307,8 @@
           <w:p>
             <w:pPr>
               <w:pStyle w:val="Normal"/>
-              <w:widowControl/>
+              <w:widowControl w:val="false"/>
+              <w:suppressAutoHyphens w:val="true"/>
               <w:spacing w:lineRule="auto" w:line="240" w:before="0" w:after="0"/>
               <w:jc w:val="left"/>
               <w:rPr>
@@ -3256,7 +3342,8 @@
           <w:p>
             <w:pPr>
               <w:pStyle w:val="Normal"/>
-              <w:widowControl/>
+              <w:widowControl w:val="false"/>
+              <w:suppressAutoHyphens w:val="true"/>
               <w:spacing w:lineRule="auto" w:line="240" w:before="0" w:after="0"/>
               <w:jc w:val="left"/>
               <w:rPr>
@@ -3288,7 +3375,8 @@
           <w:p>
             <w:pPr>
               <w:pStyle w:val="Normal"/>
-              <w:widowControl/>
+              <w:widowControl w:val="false"/>
+              <w:suppressAutoHyphens w:val="true"/>
               <w:spacing w:lineRule="auto" w:line="240" w:before="0" w:after="0"/>
               <w:jc w:val="left"/>
               <w:rPr>
@@ -3322,7 +3410,8 @@
           <w:p>
             <w:pPr>
               <w:pStyle w:val="Normal"/>
-              <w:widowControl/>
+              <w:widowControl w:val="false"/>
+              <w:suppressAutoHyphens w:val="true"/>
               <w:spacing w:lineRule="auto" w:line="240" w:before="0" w:after="0"/>
               <w:jc w:val="left"/>
               <w:rPr>
@@ -3354,7 +3443,8 @@
           <w:p>
             <w:pPr>
               <w:pStyle w:val="Normal"/>
-              <w:widowControl/>
+              <w:widowControl w:val="false"/>
+              <w:suppressAutoHyphens w:val="true"/>
               <w:spacing w:lineRule="auto" w:line="240" w:before="0" w:after="0"/>
               <w:jc w:val="left"/>
               <w:rPr>
@@ -3388,7 +3478,8 @@
           <w:p>
             <w:pPr>
               <w:pStyle w:val="Normal"/>
-              <w:widowControl/>
+              <w:widowControl w:val="false"/>
+              <w:suppressAutoHyphens w:val="true"/>
               <w:spacing w:lineRule="auto" w:line="240" w:before="0" w:after="0"/>
               <w:jc w:val="left"/>
               <w:rPr>
@@ -3420,7 +3511,8 @@
           <w:p>
             <w:pPr>
               <w:pStyle w:val="Normal"/>
-              <w:widowControl/>
+              <w:widowControl w:val="false"/>
+              <w:suppressAutoHyphens w:val="true"/>
               <w:spacing w:lineRule="auto" w:line="240" w:before="0" w:after="0"/>
               <w:jc w:val="left"/>
               <w:rPr>
@@ -3454,7 +3546,8 @@
           <w:p>
             <w:pPr>
               <w:pStyle w:val="Normal"/>
-              <w:widowControl/>
+              <w:widowControl w:val="false"/>
+              <w:suppressAutoHyphens w:val="true"/>
               <w:spacing w:lineRule="auto" w:line="240" w:before="0" w:after="0"/>
               <w:jc w:val="left"/>
               <w:rPr>
@@ -3486,7 +3579,8 @@
           <w:p>
             <w:pPr>
               <w:pStyle w:val="Normal"/>
-              <w:widowControl/>
+              <w:widowControl w:val="false"/>
+              <w:suppressAutoHyphens w:val="true"/>
               <w:spacing w:lineRule="auto" w:line="240" w:before="0" w:after="0"/>
               <w:jc w:val="left"/>
               <w:rPr>
@@ -3520,7 +3614,8 @@
           <w:p>
             <w:pPr>
               <w:pStyle w:val="Normal"/>
-              <w:widowControl/>
+              <w:widowControl w:val="false"/>
+              <w:suppressAutoHyphens w:val="true"/>
               <w:spacing w:lineRule="auto" w:line="240" w:before="0" w:after="0"/>
               <w:jc w:val="left"/>
               <w:rPr>
@@ -3552,7 +3647,8 @@
           <w:p>
             <w:pPr>
               <w:pStyle w:val="Normal"/>
-              <w:widowControl/>
+              <w:widowControl w:val="false"/>
+              <w:suppressAutoHyphens w:val="true"/>
               <w:spacing w:lineRule="auto" w:line="240" w:before="0" w:after="0"/>
               <w:jc w:val="left"/>
               <w:rPr>
@@ -3571,17 +3667,7 @@
                 <w:szCs w:val="22"/>
                 <w:lang w:eastAsia="en-US" w:bidi="ar-SA"/>
               </w:rPr>
-              <w:t>-</w:t>
-            </w:r>
-            <w:r>
-              <w:rPr>
-                <w:rFonts w:eastAsia="ＭＳ 明朝" w:cs=""/>
-                <w:kern w:val="0"/>
-                <w:sz w:val="22"/>
-                <w:szCs w:val="22"/>
-                <w:lang w:eastAsia="en-US" w:bidi="ar-SA"/>
-              </w:rPr>
-              <w:t>127</w:t>
+              <w:t>-127</w:t>
             </w:r>
           </w:p>
         </w:tc>
@@ -3596,7 +3682,8 @@
           <w:p>
             <w:pPr>
               <w:pStyle w:val="Normal"/>
-              <w:widowControl/>
+              <w:widowControl w:val="false"/>
+              <w:suppressAutoHyphens w:val="true"/>
               <w:spacing w:lineRule="auto" w:line="240" w:before="0" w:after="0"/>
               <w:jc w:val="left"/>
               <w:rPr>
@@ -3628,7 +3715,8 @@
           <w:p>
             <w:pPr>
               <w:pStyle w:val="Normal"/>
-              <w:widowControl/>
+              <w:widowControl w:val="false"/>
+              <w:suppressAutoHyphens w:val="true"/>
               <w:spacing w:lineRule="auto" w:line="240" w:before="0" w:after="0"/>
               <w:jc w:val="left"/>
               <w:rPr>
@@ -3662,7 +3750,8 @@
           <w:p>
             <w:pPr>
               <w:pStyle w:val="Normal"/>
-              <w:widowControl/>
+              <w:widowControl w:val="false"/>
+              <w:suppressAutoHyphens w:val="true"/>
               <w:spacing w:lineRule="auto" w:line="240" w:before="0" w:after="0"/>
               <w:jc w:val="left"/>
               <w:rPr>
@@ -3694,7 +3783,8 @@
           <w:p>
             <w:pPr>
               <w:pStyle w:val="Normal"/>
-              <w:widowControl/>
+              <w:widowControl w:val="false"/>
+              <w:suppressAutoHyphens w:val="true"/>
               <w:spacing w:lineRule="auto" w:line="240" w:before="0" w:after="0"/>
               <w:jc w:val="left"/>
               <w:rPr>
@@ -3728,7 +3818,8 @@
           <w:p>
             <w:pPr>
               <w:pStyle w:val="Normal"/>
-              <w:widowControl/>
+              <w:widowControl w:val="false"/>
+              <w:suppressAutoHyphens w:val="true"/>
               <w:spacing w:lineRule="auto" w:line="240" w:before="0" w:after="0"/>
               <w:jc w:val="left"/>
               <w:rPr>
@@ -3760,7 +3851,8 @@
           <w:p>
             <w:pPr>
               <w:pStyle w:val="Normal"/>
-              <w:widowControl/>
+              <w:widowControl w:val="false"/>
+              <w:suppressAutoHyphens w:val="true"/>
               <w:spacing w:lineRule="auto" w:line="240" w:before="0" w:after="0"/>
               <w:jc w:val="left"/>
               <w:rPr>
@@ -3909,7 +4001,8 @@
           <w:p>
             <w:pPr>
               <w:pStyle w:val="Normal"/>
-              <w:widowControl/>
+              <w:widowControl w:val="false"/>
+              <w:suppressAutoHyphens w:val="true"/>
               <w:spacing w:lineRule="auto" w:line="240" w:before="0" w:after="0"/>
               <w:jc w:val="left"/>
               <w:rPr>
@@ -3941,7 +4034,8 @@
           <w:p>
             <w:pPr>
               <w:pStyle w:val="Normal"/>
-              <w:widowControl/>
+              <w:widowControl w:val="false"/>
+              <w:suppressAutoHyphens w:val="true"/>
               <w:spacing w:lineRule="auto" w:line="240" w:before="0" w:after="0"/>
               <w:jc w:val="left"/>
               <w:rPr>
@@ -3976,7 +4070,8 @@
           <w:p>
             <w:pPr>
               <w:pStyle w:val="Normal"/>
-              <w:widowControl/>
+              <w:widowControl w:val="false"/>
+              <w:suppressAutoHyphens w:val="true"/>
               <w:spacing w:lineRule="auto" w:line="240" w:before="0" w:after="0"/>
               <w:jc w:val="left"/>
               <w:rPr>
@@ -4008,7 +4103,8 @@
           <w:p>
             <w:pPr>
               <w:pStyle w:val="Normal"/>
-              <w:widowControl/>
+              <w:widowControl w:val="false"/>
+              <w:suppressAutoHyphens w:val="true"/>
               <w:spacing w:lineRule="auto" w:line="240" w:before="0" w:after="0"/>
               <w:jc w:val="left"/>
               <w:rPr>
@@ -4042,7 +4138,8 @@
           <w:p>
             <w:pPr>
               <w:pStyle w:val="Normal"/>
-              <w:widowControl/>
+              <w:widowControl w:val="false"/>
+              <w:suppressAutoHyphens w:val="true"/>
               <w:spacing w:lineRule="auto" w:line="240" w:before="0" w:after="0"/>
               <w:jc w:val="left"/>
               <w:rPr>
@@ -4074,7 +4171,8 @@
           <w:p>
             <w:pPr>
               <w:pStyle w:val="Normal"/>
-              <w:widowControl/>
+              <w:widowControl w:val="false"/>
+              <w:suppressAutoHyphens w:val="true"/>
               <w:spacing w:lineRule="auto" w:line="240" w:before="0" w:after="0"/>
               <w:jc w:val="left"/>
               <w:rPr>
@@ -4108,7 +4206,8 @@
           <w:p>
             <w:pPr>
               <w:pStyle w:val="Normal"/>
-              <w:widowControl/>
+              <w:widowControl w:val="false"/>
+              <w:suppressAutoHyphens w:val="true"/>
               <w:spacing w:lineRule="auto" w:line="240" w:before="0" w:after="0"/>
               <w:jc w:val="left"/>
               <w:rPr>
@@ -4140,7 +4239,8 @@
           <w:p>
             <w:pPr>
               <w:pStyle w:val="Normal"/>
-              <w:widowControl/>
+              <w:widowControl w:val="false"/>
+              <w:suppressAutoHyphens w:val="true"/>
               <w:spacing w:lineRule="auto" w:line="240" w:before="0" w:after="0"/>
               <w:jc w:val="left"/>
               <w:rPr>
@@ -4174,7 +4274,8 @@
           <w:p>
             <w:pPr>
               <w:pStyle w:val="Normal"/>
-              <w:widowControl/>
+              <w:widowControl w:val="false"/>
+              <w:suppressAutoHyphens w:val="true"/>
               <w:spacing w:lineRule="auto" w:line="240" w:before="0" w:after="0"/>
               <w:jc w:val="left"/>
               <w:rPr>
@@ -4206,7 +4307,8 @@
           <w:p>
             <w:pPr>
               <w:pStyle w:val="Normal"/>
-              <w:widowControl/>
+              <w:widowControl w:val="false"/>
+              <w:suppressAutoHyphens w:val="true"/>
               <w:spacing w:lineRule="auto" w:line="240" w:before="0" w:after="0"/>
               <w:jc w:val="left"/>
               <w:rPr>
@@ -4240,7 +4342,8 @@
           <w:p>
             <w:pPr>
               <w:pStyle w:val="Normal"/>
-              <w:widowControl/>
+              <w:widowControl w:val="false"/>
+              <w:suppressAutoHyphens w:val="true"/>
               <w:spacing w:lineRule="auto" w:line="240" w:before="0" w:after="0"/>
               <w:jc w:val="left"/>
               <w:rPr>
@@ -4272,7 +4375,8 @@
           <w:p>
             <w:pPr>
               <w:pStyle w:val="Normal"/>
-              <w:widowControl/>
+              <w:widowControl w:val="false"/>
+              <w:suppressAutoHyphens w:val="true"/>
               <w:spacing w:lineRule="auto" w:line="240" w:before="0" w:after="0"/>
               <w:jc w:val="left"/>
               <w:rPr>
@@ -4306,7 +4410,8 @@
           <w:p>
             <w:pPr>
               <w:pStyle w:val="Normal"/>
-              <w:widowControl/>
+              <w:widowControl w:val="false"/>
+              <w:suppressAutoHyphens w:val="true"/>
               <w:spacing w:lineRule="auto" w:line="240" w:before="0" w:after="0"/>
               <w:jc w:val="left"/>
               <w:rPr>
@@ -4338,7 +4443,8 @@
           <w:p>
             <w:pPr>
               <w:pStyle w:val="Normal"/>
-              <w:widowControl/>
+              <w:widowControl w:val="false"/>
+              <w:suppressAutoHyphens w:val="true"/>
               <w:spacing w:lineRule="auto" w:line="240" w:before="0" w:after="0"/>
               <w:jc w:val="left"/>
               <w:rPr>
@@ -4372,7 +4478,8 @@
           <w:p>
             <w:pPr>
               <w:pStyle w:val="Normal"/>
-              <w:widowControl/>
+              <w:widowControl w:val="false"/>
+              <w:suppressAutoHyphens w:val="true"/>
               <w:spacing w:lineRule="auto" w:line="240" w:before="0" w:after="0"/>
               <w:jc w:val="left"/>
               <w:rPr>
@@ -4404,7 +4511,8 @@
           <w:p>
             <w:pPr>
               <w:pStyle w:val="Normal"/>
-              <w:widowControl/>
+              <w:widowControl w:val="false"/>
+              <w:suppressAutoHyphens w:val="true"/>
               <w:spacing w:lineRule="auto" w:line="240" w:before="0" w:after="0"/>
               <w:jc w:val="left"/>
               <w:rPr>
@@ -4438,7 +4546,8 @@
           <w:p>
             <w:pPr>
               <w:pStyle w:val="Normal"/>
-              <w:widowControl/>
+              <w:widowControl w:val="false"/>
+              <w:suppressAutoHyphens w:val="true"/>
               <w:spacing w:lineRule="auto" w:line="240" w:before="0" w:after="0"/>
               <w:jc w:val="left"/>
               <w:rPr>
@@ -4470,7 +4579,8 @@
           <w:p>
             <w:pPr>
               <w:pStyle w:val="Normal"/>
-              <w:widowControl/>
+              <w:widowControl w:val="false"/>
+              <w:suppressAutoHyphens w:val="true"/>
               <w:spacing w:lineRule="auto" w:line="240" w:before="0" w:after="0"/>
               <w:jc w:val="left"/>
               <w:rPr>
@@ -4574,6 +4684,7 @@
         </w:tabs>
         <w:ind w:left="1080" w:hanging="360"/>
       </w:pPr>
+      <w:rPr/>
     </w:lvl>
     <w:lvl w:ilvl="2">
       <w:start w:val="1"/>
@@ -4586,6 +4697,7 @@
         </w:tabs>
         <w:ind w:left="1440" w:hanging="360"/>
       </w:pPr>
+      <w:rPr/>
     </w:lvl>
     <w:lvl w:ilvl="3">
       <w:start w:val="1"/>
@@ -4598,6 +4710,7 @@
         </w:tabs>
         <w:ind w:left="1800" w:hanging="360"/>
       </w:pPr>
+      <w:rPr/>
     </w:lvl>
     <w:lvl w:ilvl="4">
       <w:start w:val="1"/>
@@ -4610,6 +4723,7 @@
         </w:tabs>
         <w:ind w:left="2160" w:hanging="360"/>
       </w:pPr>
+      <w:rPr/>
     </w:lvl>
     <w:lvl w:ilvl="5">
       <w:start w:val="1"/>
@@ -4622,6 +4736,7 @@
         </w:tabs>
         <w:ind w:left="2520" w:hanging="360"/>
       </w:pPr>
+      <w:rPr/>
     </w:lvl>
     <w:lvl w:ilvl="6">
       <w:start w:val="1"/>
@@ -4634,6 +4749,7 @@
         </w:tabs>
         <w:ind w:left="2880" w:hanging="360"/>
       </w:pPr>
+      <w:rPr/>
     </w:lvl>
     <w:lvl w:ilvl="7">
       <w:start w:val="1"/>
@@ -4646,6 +4762,7 @@
         </w:tabs>
         <w:ind w:left="3240" w:hanging="360"/>
       </w:pPr>
+      <w:rPr/>
     </w:lvl>
     <w:lvl w:ilvl="8">
       <w:start w:val="1"/>
@@ -4658,6 +4775,7 @@
         </w:tabs>
         <w:ind w:left="3600" w:hanging="360"/>
       </w:pPr>
+      <w:rPr/>
     </w:lvl>
   </w:abstractNum>
   <w:abstractNum w:abstractNumId="2">
@@ -4687,6 +4805,7 @@
         </w:tabs>
         <w:ind w:left="1080" w:hanging="360"/>
       </w:pPr>
+      <w:rPr/>
     </w:lvl>
     <w:lvl w:ilvl="2">
       <w:start w:val="1"/>
@@ -4699,6 +4818,7 @@
         </w:tabs>
         <w:ind w:left="1440" w:hanging="360"/>
       </w:pPr>
+      <w:rPr/>
     </w:lvl>
     <w:lvl w:ilvl="3">
       <w:start w:val="1"/>
@@ -4711,6 +4831,7 @@
         </w:tabs>
         <w:ind w:left="1800" w:hanging="360"/>
       </w:pPr>
+      <w:rPr/>
     </w:lvl>
     <w:lvl w:ilvl="4">
       <w:start w:val="1"/>
@@ -4723,6 +4844,7 @@
         </w:tabs>
         <w:ind w:left="2160" w:hanging="360"/>
       </w:pPr>
+      <w:rPr/>
     </w:lvl>
     <w:lvl w:ilvl="5">
       <w:start w:val="1"/>
@@ -4735,6 +4857,7 @@
         </w:tabs>
         <w:ind w:left="2520" w:hanging="360"/>
       </w:pPr>
+      <w:rPr/>
     </w:lvl>
     <w:lvl w:ilvl="6">
       <w:start w:val="1"/>
@@ -4747,6 +4870,7 @@
         </w:tabs>
         <w:ind w:left="2880" w:hanging="360"/>
       </w:pPr>
+      <w:rPr/>
     </w:lvl>
     <w:lvl w:ilvl="7">
       <w:start w:val="1"/>
@@ -4759,6 +4883,7 @@
         </w:tabs>
         <w:ind w:left="3240" w:hanging="360"/>
       </w:pPr>
+      <w:rPr/>
     </w:lvl>
     <w:lvl w:ilvl="8">
       <w:start w:val="1"/>
@@ -4771,6 +4896,7 @@
         </w:tabs>
         <w:ind w:left="3600" w:hanging="360"/>
       </w:pPr>
+      <w:rPr/>
     </w:lvl>
   </w:abstractNum>
   <w:abstractNum w:abstractNumId="3">
@@ -4800,6 +4926,7 @@
         </w:tabs>
         <w:ind w:left="1080" w:hanging="360"/>
       </w:pPr>
+      <w:rPr/>
     </w:lvl>
     <w:lvl w:ilvl="2">
       <w:start w:val="1"/>
@@ -4812,6 +4939,7 @@
         </w:tabs>
         <w:ind w:left="1440" w:hanging="360"/>
       </w:pPr>
+      <w:rPr/>
     </w:lvl>
     <w:lvl w:ilvl="3">
       <w:start w:val="1"/>
@@ -4824,6 +4952,7 @@
         </w:tabs>
         <w:ind w:left="1800" w:hanging="360"/>
       </w:pPr>
+      <w:rPr/>
     </w:lvl>
     <w:lvl w:ilvl="4">
       <w:start w:val="1"/>
@@ -4836,6 +4965,7 @@
         </w:tabs>
         <w:ind w:left="2160" w:hanging="360"/>
       </w:pPr>
+      <w:rPr/>
     </w:lvl>
     <w:lvl w:ilvl="5">
       <w:start w:val="1"/>
@@ -4848,6 +4978,7 @@
         </w:tabs>
         <w:ind w:left="2520" w:hanging="360"/>
       </w:pPr>
+      <w:rPr/>
     </w:lvl>
     <w:lvl w:ilvl="6">
       <w:start w:val="1"/>
@@ -4860,6 +4991,7 @@
         </w:tabs>
         <w:ind w:left="2880" w:hanging="360"/>
       </w:pPr>
+      <w:rPr/>
     </w:lvl>
     <w:lvl w:ilvl="7">
       <w:start w:val="1"/>
@@ -4872,6 +5004,7 @@
         </w:tabs>
         <w:ind w:left="3240" w:hanging="360"/>
       </w:pPr>
+      <w:rPr/>
     </w:lvl>
     <w:lvl w:ilvl="8">
       <w:start w:val="1"/>
@@ -4884,6 +5017,7 @@
         </w:tabs>
         <w:ind w:left="3600" w:hanging="360"/>
       </w:pPr>
+      <w:rPr/>
     </w:lvl>
   </w:abstractNum>
   <w:abstractNum w:abstractNumId="4">
@@ -4911,6 +5045,7 @@
         </w:tabs>
         <w:ind w:left="1080" w:hanging="360"/>
       </w:pPr>
+      <w:rPr/>
     </w:lvl>
     <w:lvl w:ilvl="2">
       <w:start w:val="1"/>
@@ -4923,6 +5058,7 @@
         </w:tabs>
         <w:ind w:left="1440" w:hanging="360"/>
       </w:pPr>
+      <w:rPr/>
     </w:lvl>
     <w:lvl w:ilvl="3">
       <w:start w:val="1"/>
@@ -4935,6 +5071,7 @@
         </w:tabs>
         <w:ind w:left="1800" w:hanging="360"/>
       </w:pPr>
+      <w:rPr/>
     </w:lvl>
     <w:lvl w:ilvl="4">
       <w:start w:val="1"/>
@@ -4947,6 +5084,7 @@
         </w:tabs>
         <w:ind w:left="2160" w:hanging="360"/>
       </w:pPr>
+      <w:rPr/>
     </w:lvl>
     <w:lvl w:ilvl="5">
       <w:start w:val="1"/>
@@ -4959,6 +5097,7 @@
         </w:tabs>
         <w:ind w:left="2520" w:hanging="360"/>
       </w:pPr>
+      <w:rPr/>
     </w:lvl>
     <w:lvl w:ilvl="6">
       <w:start w:val="1"/>
@@ -4971,6 +5110,7 @@
         </w:tabs>
         <w:ind w:left="2880" w:hanging="360"/>
       </w:pPr>
+      <w:rPr/>
     </w:lvl>
     <w:lvl w:ilvl="7">
       <w:start w:val="1"/>
@@ -4983,6 +5123,7 @@
         </w:tabs>
         <w:ind w:left="3240" w:hanging="360"/>
       </w:pPr>
+      <w:rPr/>
     </w:lvl>
     <w:lvl w:ilvl="8">
       <w:start w:val="1"/>
@@ -4995,6 +5136,7 @@
         </w:tabs>
         <w:ind w:left="3600" w:hanging="360"/>
       </w:pPr>
+      <w:rPr/>
     </w:lvl>
   </w:abstractNum>
   <w:abstractNum w:abstractNumId="5">
@@ -5022,6 +5164,7 @@
         </w:tabs>
         <w:ind w:left="1080" w:hanging="360"/>
       </w:pPr>
+      <w:rPr/>
     </w:lvl>
     <w:lvl w:ilvl="2">
       <w:start w:val="1"/>
@@ -5034,6 +5177,7 @@
         </w:tabs>
         <w:ind w:left="1440" w:hanging="360"/>
       </w:pPr>
+      <w:rPr/>
     </w:lvl>
     <w:lvl w:ilvl="3">
       <w:start w:val="1"/>
@@ -5046,6 +5190,7 @@
         </w:tabs>
         <w:ind w:left="1800" w:hanging="360"/>
       </w:pPr>
+      <w:rPr/>
     </w:lvl>
     <w:lvl w:ilvl="4">
       <w:start w:val="1"/>
@@ -5058,6 +5203,7 @@
         </w:tabs>
         <w:ind w:left="2160" w:hanging="360"/>
       </w:pPr>
+      <w:rPr/>
     </w:lvl>
     <w:lvl w:ilvl="5">
       <w:start w:val="1"/>
@@ -5070,6 +5216,7 @@
         </w:tabs>
         <w:ind w:left="2520" w:hanging="360"/>
       </w:pPr>
+      <w:rPr/>
     </w:lvl>
     <w:lvl w:ilvl="6">
       <w:start w:val="1"/>
@@ -5082,6 +5229,7 @@
         </w:tabs>
         <w:ind w:left="2880" w:hanging="360"/>
       </w:pPr>
+      <w:rPr/>
     </w:lvl>
     <w:lvl w:ilvl="7">
       <w:start w:val="1"/>
@@ -5094,6 +5242,7 @@
         </w:tabs>
         <w:ind w:left="3240" w:hanging="360"/>
       </w:pPr>
+      <w:rPr/>
     </w:lvl>
     <w:lvl w:ilvl="8">
       <w:start w:val="1"/>
@@ -5106,6 +5255,7 @@
         </w:tabs>
         <w:ind w:left="3600" w:hanging="360"/>
       </w:pPr>
+      <w:rPr/>
     </w:lvl>
   </w:abstractNum>
   <w:abstractNum w:abstractNumId="6">
@@ -5133,6 +5283,7 @@
         </w:tabs>
         <w:ind w:left="1080" w:hanging="360"/>
       </w:pPr>
+      <w:rPr/>
     </w:lvl>
     <w:lvl w:ilvl="2">
       <w:start w:val="1"/>
@@ -5145,6 +5296,7 @@
         </w:tabs>
         <w:ind w:left="1440" w:hanging="360"/>
       </w:pPr>
+      <w:rPr/>
     </w:lvl>
     <w:lvl w:ilvl="3">
       <w:start w:val="1"/>
@@ -5157,6 +5309,7 @@
         </w:tabs>
         <w:ind w:left="1800" w:hanging="360"/>
       </w:pPr>
+      <w:rPr/>
     </w:lvl>
     <w:lvl w:ilvl="4">
       <w:start w:val="1"/>
@@ -5169,6 +5322,7 @@
         </w:tabs>
         <w:ind w:left="2160" w:hanging="360"/>
       </w:pPr>
+      <w:rPr/>
     </w:lvl>
     <w:lvl w:ilvl="5">
       <w:start w:val="1"/>
@@ -5181,6 +5335,7 @@
         </w:tabs>
         <w:ind w:left="2520" w:hanging="360"/>
       </w:pPr>
+      <w:rPr/>
     </w:lvl>
     <w:lvl w:ilvl="6">
       <w:start w:val="1"/>
@@ -5193,6 +5348,7 @@
         </w:tabs>
         <w:ind w:left="2880" w:hanging="360"/>
       </w:pPr>
+      <w:rPr/>
     </w:lvl>
     <w:lvl w:ilvl="7">
       <w:start w:val="1"/>
@@ -5205,6 +5361,7 @@
         </w:tabs>
         <w:ind w:left="3240" w:hanging="360"/>
       </w:pPr>
+      <w:rPr/>
     </w:lvl>
     <w:lvl w:ilvl="8">
       <w:start w:val="1"/>
@@ -5217,6 +5374,7 @@
         </w:tabs>
         <w:ind w:left="3600" w:hanging="360"/>
       </w:pPr>
+      <w:rPr/>
     </w:lvl>
   </w:abstractNum>
   <w:abstractNum w:abstractNumId="7">
@@ -5524,6 +5682,7 @@
     <w:rsid w:val="00fc693f"/>
     <w:pPr>
       <w:widowControl/>
+      <w:suppressAutoHyphens w:val="true"/>
       <w:bidi w:val="0"/>
       <w:spacing w:lineRule="auto" w:line="276" w:before="0" w:after="200"/>
       <w:jc w:val="left"/>
@@ -6000,10 +6159,7 @@
   </w:style>
   <w:style w:type="character" w:styleId="Strong">
     <w:name w:val="Strong"/>
-    <w:basedOn w:val="DefaultParagraphFont"/>
-    <w:uiPriority w:val="22"/>
     <w:qFormat/>
-    <w:rsid w:val="00fc693f"/>
     <w:rPr>
       <w:b/>
       <w:bCs/>
@@ -6099,14 +6255,6 @@
       <w:bCs/>
       <w:smallCaps/>
       <w:spacing w:val="5"/>
-    </w:rPr>
-  </w:style>
-  <w:style w:type="character" w:styleId="StrongEmphasis">
-    <w:name w:val="Strong"/>
-    <w:qFormat/>
-    <w:rPr>
-      <w:b/>
-      <w:bCs/>
     </w:rPr>
   </w:style>
   <w:style w:type="paragraph" w:styleId="Heading">
@@ -6224,6 +6372,7 @@
     <w:rsid w:val="00fc693f"/>
     <w:pPr>
       <w:widowControl/>
+      <w:suppressAutoHyphens w:val="true"/>
       <w:bidi w:val="0"/>
       <w:spacing w:lineRule="auto" w:line="240" w:before="0" w:after="0"/>
       <w:jc w:val="left"/>
@@ -6322,24 +6471,29 @@
       <w:szCs w:val="16"/>
     </w:rPr>
   </w:style>
-  <w:style w:type="paragraph" w:styleId="List2">
+  <w:style w:type="paragraph" w:styleId="ListBullet3">
     <w:name w:val="List Bullet 3"/>
     <w:basedOn w:val="Normal"/>
     <w:uiPriority w:val="99"/>
     <w:unhideWhenUsed/>
+    <w:qFormat/>
     <w:rsid w:val="00326f90"/>
     <w:pPr>
+      <w:numPr>
+        <w:ilvl w:val="0"/>
+        <w:numId w:val="3"/>
+      </w:numPr>
       <w:spacing w:before="0" w:after="200"/>
-      <w:ind w:left="720" w:hanging="360"/>
       <w:contextualSpacing/>
     </w:pPr>
     <w:rPr/>
   </w:style>
-  <w:style w:type="paragraph" w:styleId="List3">
+  <w:style w:type="paragraph" w:styleId="ListBullet4">
     <w:name w:val="List Bullet 4"/>
     <w:basedOn w:val="Normal"/>
     <w:uiPriority w:val="99"/>
     <w:unhideWhenUsed/>
+    <w:qFormat/>
     <w:rsid w:val="00326f90"/>
     <w:pPr>
       <w:spacing w:before="0" w:after="200"/>
@@ -6376,23 +6530,6 @@
       <w:numPr>
         <w:ilvl w:val="0"/>
         <w:numId w:val="2"/>
-      </w:numPr>
-      <w:spacing w:before="0" w:after="200"/>
-      <w:contextualSpacing/>
-    </w:pPr>
-    <w:rPr/>
-  </w:style>
-  <w:style w:type="paragraph" w:styleId="ListBullet3">
-    <w:name w:val="List Bullet 3"/>
-    <w:basedOn w:val="Normal"/>
-    <w:uiPriority w:val="99"/>
-    <w:unhideWhenUsed/>
-    <w:qFormat/>
-    <w:rsid w:val="00326f90"/>
-    <w:pPr>
-      <w:numPr>
-        <w:ilvl w:val="0"/>
-        <w:numId w:val="3"/>
       </w:numPr>
       <w:spacing w:before="0" w:after="200"/>
       <w:contextualSpacing/>
@@ -6511,6 +6648,7 @@
         <w:tab w:val="left" w:pos="3456" w:leader="none"/>
         <w:tab w:val="left" w:pos="4032" w:leader="none"/>
       </w:tabs>
+      <w:suppressAutoHyphens w:val="true"/>
       <w:bidi w:val="0"/>
       <w:spacing w:lineRule="auto" w:line="276" w:before="0" w:after="200"/>
       <w:jc w:val="left"/>

</xml_diff>